<commit_message>
updated forms and things
</commit_message>
<xml_diff>
--- a/FTC Website/forms/FTC2016_Campfire_Skits_Application.docx
+++ b/FTC Website/forms/FTC2016_Campfire_Skits_Application.docx
@@ -2876,7 +2876,6 @@
         </w:rPr>
         <w:fldChar w:fldCharType="separate"/>
       </w:r>
-      <w:bookmarkStart w:id="1" w:name="_GoBack"/>
       <w:r>
         <w:rPr>
           <w:rFonts w:ascii="Century Gothic" w:hAnsi="Century Gothic"/>
@@ -2932,7 +2931,6 @@
         </w:rPr>
         <w:t> </w:t>
       </w:r>
-      <w:bookmarkEnd w:id="1"/>
       <w:r>
         <w:rPr>
           <w:rFonts w:ascii="Century Gothic" w:hAnsi="Century Gothic"/>
@@ -3005,7 +3003,7 @@
           </w:ffData>
         </w:fldChar>
       </w:r>
-      <w:bookmarkStart w:id="2" w:name="Text2"/>
+      <w:bookmarkStart w:id="1" w:name="Text2"/>
       <w:r>
         <w:rPr>
           <w:rFonts w:ascii="Century Gothic" w:hAnsi="Century Gothic"/>
@@ -3100,7 +3098,7 @@
         </w:rPr>
         <w:fldChar w:fldCharType="end"/>
       </w:r>
-      <w:bookmarkEnd w:id="2"/>
+      <w:bookmarkEnd w:id="1"/>
     </w:p>
     <w:p>
       <w:pPr>
@@ -3162,7 +3160,7 @@
           </w:ffData>
         </w:fldChar>
       </w:r>
-      <w:bookmarkStart w:id="3" w:name="Text3"/>
+      <w:bookmarkStart w:id="2" w:name="Text3"/>
       <w:r>
         <w:rPr>
           <w:rFonts w:ascii="Century Gothic" w:hAnsi="Century Gothic"/>
@@ -3257,7 +3255,7 @@
         </w:rPr>
         <w:fldChar w:fldCharType="end"/>
       </w:r>
-      <w:bookmarkEnd w:id="3"/>
+      <w:bookmarkEnd w:id="2"/>
     </w:p>
     <w:p>
       <w:pPr>
@@ -3319,7 +3317,7 @@
           </w:ffData>
         </w:fldChar>
       </w:r>
-      <w:bookmarkStart w:id="4" w:name="Text4"/>
+      <w:bookmarkStart w:id="3" w:name="Text4"/>
       <w:r>
         <w:rPr>
           <w:rFonts w:ascii="Century Gothic" w:hAnsi="Century Gothic"/>
@@ -3414,7 +3412,7 @@
         </w:rPr>
         <w:fldChar w:fldCharType="end"/>
       </w:r>
-      <w:bookmarkEnd w:id="4"/>
+      <w:bookmarkEnd w:id="3"/>
     </w:p>
     <w:p>
       <w:pPr>
@@ -3486,7 +3484,7 @@
           </w:ffData>
         </w:fldChar>
       </w:r>
-      <w:bookmarkStart w:id="5" w:name="Text5"/>
+      <w:bookmarkStart w:id="4" w:name="Text5"/>
       <w:r>
         <w:rPr>
           <w:rFonts w:ascii="Century Gothic" w:hAnsi="Century Gothic"/>
@@ -3581,7 +3579,7 @@
         </w:rPr>
         <w:fldChar w:fldCharType="end"/>
       </w:r>
-      <w:bookmarkEnd w:id="5"/>
+      <w:bookmarkEnd w:id="4"/>
     </w:p>
     <w:p>
       <w:pPr>
@@ -3707,7 +3705,7 @@
                 </w:ffData>
               </w:fldChar>
             </w:r>
-            <w:bookmarkStart w:id="6" w:name="Text6"/>
+            <w:bookmarkStart w:id="5" w:name="Text6"/>
             <w:r>
               <w:rPr>
                 <w:rFonts w:ascii="Century Gothic" w:hAnsi="Century Gothic"/>
@@ -3793,7 +3791,7 @@
               </w:rPr>
               <w:fldChar w:fldCharType="end"/>
             </w:r>
-            <w:bookmarkEnd w:id="6"/>
+            <w:bookmarkEnd w:id="5"/>
           </w:p>
           <w:p>
             <w:pPr>
@@ -3899,7 +3897,7 @@
                 </w:ffData>
               </w:fldChar>
             </w:r>
-            <w:bookmarkStart w:id="7" w:name="Text7"/>
+            <w:bookmarkStart w:id="6" w:name="Text7"/>
             <w:r>
               <w:rPr>
                 <w:rFonts w:ascii="Century Gothic" w:hAnsi="Century Gothic"/>
@@ -3985,7 +3983,7 @@
               </w:rPr>
               <w:fldChar w:fldCharType="end"/>
             </w:r>
-            <w:bookmarkEnd w:id="7"/>
+            <w:bookmarkEnd w:id="6"/>
           </w:p>
         </w:tc>
       </w:tr>
@@ -4067,7 +4065,7 @@
                 </w:ffData>
               </w:fldChar>
             </w:r>
-            <w:bookmarkStart w:id="8" w:name="Text8"/>
+            <w:bookmarkStart w:id="7" w:name="Text8"/>
             <w:r>
               <w:rPr>
                 <w:rFonts w:ascii="Century Gothic" w:hAnsi="Century Gothic"/>
@@ -4162,7 +4160,7 @@
               </w:rPr>
               <w:fldChar w:fldCharType="end"/>
             </w:r>
-            <w:bookmarkEnd w:id="8"/>
+            <w:bookmarkEnd w:id="7"/>
             <w:r>
               <w:rPr>
                 <w:rFonts w:ascii="Century Gothic" w:hAnsi="Century Gothic"/>
@@ -4217,7 +4215,7 @@
                 </w:ffData>
               </w:fldChar>
             </w:r>
-            <w:bookmarkStart w:id="9" w:name="Text9"/>
+            <w:bookmarkStart w:id="8" w:name="Text9"/>
             <w:r>
               <w:rPr>
                 <w:rFonts w:ascii="Century Gothic" w:hAnsi="Century Gothic"/>
@@ -4312,7 +4310,7 @@
               </w:rPr>
               <w:fldChar w:fldCharType="end"/>
             </w:r>
-            <w:bookmarkEnd w:id="9"/>
+            <w:bookmarkEnd w:id="8"/>
             <w:r>
               <w:rPr>
                 <w:rFonts w:ascii="Century Gothic" w:hAnsi="Century Gothic"/>
@@ -6299,7 +6297,9 @@
     <w:p/>
     <w:sectPr>
       <w:headerReference w:type="default" r:id="rId17"/>
-      <w:headerReference w:type="first" r:id="rId18"/>
+      <w:footerReference w:type="default" r:id="rId18"/>
+      <w:headerReference w:type="first" r:id="rId19"/>
+      <w:footerReference w:type="first" r:id="rId20"/>
       <w:pgSz w:w="12240" w:h="15840"/>
       <w:pgMar w:top="1440" w:right="1440" w:bottom="1440" w:left="1440" w:header="576" w:footer="864" w:gutter="0"/>
       <w:cols w:space="720"/>
@@ -6327,6 +6327,160 @@
     </w:p>
   </w:endnote>
 </w:endnotes>
+</file>
+
+<file path=word/footer1.xml><?xml version="1.0" encoding="utf-8"?>
+<w:ftr xmlns:wpc="http://schemas.microsoft.com/office/word/2010/wordprocessingCanvas" xmlns:mo="http://schemas.microsoft.com/office/mac/office/2008/main" xmlns:mc="http://schemas.openxmlformats.org/markup-compatibility/2006" xmlns:mv="urn:schemas-microsoft-com:mac:vml" xmlns:o="urn:schemas-microsoft-com:office:office" xmlns:r="http://schemas.openxmlformats.org/officeDocument/2006/relationships" xmlns:m="http://schemas.openxmlformats.org/officeDocument/2006/math" xmlns:v="urn:schemas-microsoft-com:vml" xmlns:wp14="http://schemas.microsoft.com/office/word/2010/wordprocessingDrawing" xmlns:wp="http://schemas.openxmlformats.org/drawingml/2006/wordprocessingDrawing" xmlns:w10="urn:schemas-microsoft-com:office:word" xmlns:w="http://schemas.openxmlformats.org/wordprocessingml/2006/main" xmlns:w14="http://schemas.microsoft.com/office/word/2010/wordml" xmlns:wpg="http://schemas.microsoft.com/office/word/2010/wordprocessingGroup" xmlns:wpi="http://schemas.microsoft.com/office/word/2010/wordprocessingInk" xmlns:wne="http://schemas.microsoft.com/office/word/2006/wordml" xmlns:wps="http://schemas.microsoft.com/office/word/2010/wordprocessingShape" mc:Ignorable="w14 wp14">
+  <w:p>
+    <w:pPr>
+      <w:pStyle w:val="Footer"/>
+    </w:pPr>
+    <w:r>
+      <w:rPr>
+        <w:noProof/>
+      </w:rPr>
+      <w:drawing>
+        <wp:anchor distT="0" distB="0" distL="114300" distR="114300" simplePos="0" relativeHeight="251659264" behindDoc="1" locked="0" layoutInCell="1" allowOverlap="1" wp14:anchorId="5818E2DD" wp14:editId="4DC4145F">
+          <wp:simplePos x="0" y="0"/>
+          <wp:positionH relativeFrom="column">
+            <wp:posOffset>5715000</wp:posOffset>
+          </wp:positionH>
+          <wp:positionV relativeFrom="paragraph">
+            <wp:posOffset>-644525</wp:posOffset>
+          </wp:positionV>
+          <wp:extent cx="1002574" cy="1270345"/>
+          <wp:effectExtent l="0" t="0" r="0" b="0"/>
+          <wp:wrapNone/>
+          <wp:docPr id="4" name="Picture 4" descr="Macintosh HD:Users:clairelee:Downloads:FTC2016_Logo.png"/>
+          <wp:cNvGraphicFramePr>
+            <a:graphicFrameLocks xmlns:a="http://schemas.openxmlformats.org/drawingml/2006/main" noChangeAspect="1"/>
+          </wp:cNvGraphicFramePr>
+          <a:graphic xmlns:a="http://schemas.openxmlformats.org/drawingml/2006/main">
+            <a:graphicData uri="http://schemas.openxmlformats.org/drawingml/2006/picture">
+              <pic:pic xmlns:pic="http://schemas.openxmlformats.org/drawingml/2006/picture">
+                <pic:nvPicPr>
+                  <pic:cNvPr id="0" name="Picture 2" descr="Macintosh HD:Users:clairelee:Downloads:FTC2016_Logo.png"/>
+                  <pic:cNvPicPr>
+                    <a:picLocks noChangeAspect="1" noChangeArrowheads="1"/>
+                  </pic:cNvPicPr>
+                </pic:nvPicPr>
+                <pic:blipFill>
+                  <a:blip r:embed="rId1">
+                    <a:extLst>
+                      <a:ext uri="{28A0092B-C50C-407E-A947-70E740481C1C}">
+                        <a14:useLocalDpi xmlns:a14="http://schemas.microsoft.com/office/drawing/2010/main" val="0"/>
+                      </a:ext>
+                    </a:extLst>
+                  </a:blip>
+                  <a:srcRect/>
+                  <a:stretch>
+                    <a:fillRect/>
+                  </a:stretch>
+                </pic:blipFill>
+                <pic:spPr bwMode="auto">
+                  <a:xfrm>
+                    <a:off x="0" y="0"/>
+                    <a:ext cx="1002574" cy="1270345"/>
+                  </a:xfrm>
+                  <a:prstGeom prst="rect">
+                    <a:avLst/>
+                  </a:prstGeom>
+                  <a:noFill/>
+                  <a:ln>
+                    <a:noFill/>
+                  </a:ln>
+                </pic:spPr>
+              </pic:pic>
+            </a:graphicData>
+          </a:graphic>
+          <wp14:sizeRelH relativeFrom="page">
+            <wp14:pctWidth>0</wp14:pctWidth>
+          </wp14:sizeRelH>
+          <wp14:sizeRelV relativeFrom="page">
+            <wp14:pctHeight>0</wp14:pctHeight>
+          </wp14:sizeRelV>
+        </wp:anchor>
+      </w:drawing>
+    </w:r>
+  </w:p>
+</w:ftr>
+</file>
+
+<file path=word/footer2.xml><?xml version="1.0" encoding="utf-8"?>
+<w:ftr xmlns:wpc="http://schemas.microsoft.com/office/word/2010/wordprocessingCanvas" xmlns:mo="http://schemas.microsoft.com/office/mac/office/2008/main" xmlns:mc="http://schemas.openxmlformats.org/markup-compatibility/2006" xmlns:mv="urn:schemas-microsoft-com:mac:vml" xmlns:o="urn:schemas-microsoft-com:office:office" xmlns:r="http://schemas.openxmlformats.org/officeDocument/2006/relationships" xmlns:m="http://schemas.openxmlformats.org/officeDocument/2006/math" xmlns:v="urn:schemas-microsoft-com:vml" xmlns:wp14="http://schemas.microsoft.com/office/word/2010/wordprocessingDrawing" xmlns:wp="http://schemas.openxmlformats.org/drawingml/2006/wordprocessingDrawing" xmlns:w10="urn:schemas-microsoft-com:office:word" xmlns:w="http://schemas.openxmlformats.org/wordprocessingml/2006/main" xmlns:w14="http://schemas.microsoft.com/office/word/2010/wordml" xmlns:wpg="http://schemas.microsoft.com/office/word/2010/wordprocessingGroup" xmlns:wpi="http://schemas.microsoft.com/office/word/2010/wordprocessingInk" xmlns:wne="http://schemas.microsoft.com/office/word/2006/wordml" xmlns:wps="http://schemas.microsoft.com/office/word/2010/wordprocessingShape" mc:Ignorable="w14 wp14">
+  <w:p>
+    <w:pPr>
+      <w:pStyle w:val="Footer"/>
+    </w:pPr>
+    <w:r>
+      <w:rPr>
+        <w:noProof/>
+      </w:rPr>
+      <w:drawing>
+        <wp:anchor distT="0" distB="0" distL="114300" distR="114300" simplePos="0" relativeHeight="251661312" behindDoc="1" locked="0" layoutInCell="1" allowOverlap="1" wp14:anchorId="3848D0B8" wp14:editId="3F14A518">
+          <wp:simplePos x="0" y="0"/>
+          <wp:positionH relativeFrom="column">
+            <wp:posOffset>5829300</wp:posOffset>
+          </wp:positionH>
+          <wp:positionV relativeFrom="paragraph">
+            <wp:posOffset>-644525</wp:posOffset>
+          </wp:positionV>
+          <wp:extent cx="1002574" cy="1270345"/>
+          <wp:effectExtent l="0" t="0" r="0" b="0"/>
+          <wp:wrapNone/>
+          <wp:docPr id="3" name="Picture 3" descr="Macintosh HD:Users:clairelee:Downloads:FTC2016_Logo.png"/>
+          <wp:cNvGraphicFramePr>
+            <a:graphicFrameLocks xmlns:a="http://schemas.openxmlformats.org/drawingml/2006/main" noChangeAspect="1"/>
+          </wp:cNvGraphicFramePr>
+          <a:graphic xmlns:a="http://schemas.openxmlformats.org/drawingml/2006/main">
+            <a:graphicData uri="http://schemas.openxmlformats.org/drawingml/2006/picture">
+              <pic:pic xmlns:pic="http://schemas.openxmlformats.org/drawingml/2006/picture">
+                <pic:nvPicPr>
+                  <pic:cNvPr id="0" name="Picture 2" descr="Macintosh HD:Users:clairelee:Downloads:FTC2016_Logo.png"/>
+                  <pic:cNvPicPr>
+                    <a:picLocks noChangeAspect="1" noChangeArrowheads="1"/>
+                  </pic:cNvPicPr>
+                </pic:nvPicPr>
+                <pic:blipFill>
+                  <a:blip r:embed="rId1">
+                    <a:extLst>
+                      <a:ext uri="{28A0092B-C50C-407E-A947-70E740481C1C}">
+                        <a14:useLocalDpi xmlns:a14="http://schemas.microsoft.com/office/drawing/2010/main" val="0"/>
+                      </a:ext>
+                    </a:extLst>
+                  </a:blip>
+                  <a:srcRect/>
+                  <a:stretch>
+                    <a:fillRect/>
+                  </a:stretch>
+                </pic:blipFill>
+                <pic:spPr bwMode="auto">
+                  <a:xfrm>
+                    <a:off x="0" y="0"/>
+                    <a:ext cx="1002574" cy="1270345"/>
+                  </a:xfrm>
+                  <a:prstGeom prst="rect">
+                    <a:avLst/>
+                  </a:prstGeom>
+                  <a:noFill/>
+                  <a:ln>
+                    <a:noFill/>
+                  </a:ln>
+                </pic:spPr>
+              </pic:pic>
+            </a:graphicData>
+          </a:graphic>
+          <wp14:sizeRelH relativeFrom="page">
+            <wp14:pctWidth>0</wp14:pctWidth>
+          </wp14:sizeRelH>
+          <wp14:sizeRelV relativeFrom="page">
+            <wp14:pctHeight>0</wp14:pctHeight>
+          </wp14:sizeRelV>
+        </wp:anchor>
+      </w:drawing>
+    </w:r>
+  </w:p>
+</w:ftr>
 </file>
 
 <file path=word/footnotes.xml><?xml version="1.0" encoding="utf-8"?>
@@ -6374,18 +6528,10 @@
         <w:noProof/>
       </w:rPr>
       <w:drawing>
-        <wp:anchor distT="0" distB="0" distL="114300" distR="114300" simplePos="0" relativeHeight="251659264" behindDoc="0" locked="0" layoutInCell="1" allowOverlap="1" wp14:anchorId="576709DB" wp14:editId="26F2000F">
-          <wp:simplePos x="0" y="0"/>
-          <wp:positionH relativeFrom="column">
-            <wp:posOffset>0</wp:posOffset>
-          </wp:positionH>
-          <wp:positionV relativeFrom="paragraph">
-            <wp:posOffset>-3810</wp:posOffset>
-          </wp:positionV>
-          <wp:extent cx="5943600" cy="589915"/>
+        <wp:inline distT="0" distB="0" distL="0" distR="0" wp14:anchorId="54774E0C" wp14:editId="547D3088">
+          <wp:extent cx="5950585" cy="590550"/>
           <wp:effectExtent l="0" t="0" r="0" b="0"/>
-          <wp:wrapSquare wrapText="bothSides"/>
-          <wp:docPr id="2" name="Picture 2"/>
+          <wp:docPr id="1" name="Picture 1" descr="Macintosh HD:Users:clairelee:Downloads:green.png"/>
           <wp:cNvGraphicFramePr>
             <a:graphicFrameLocks xmlns:a="http://schemas.openxmlformats.org/drawingml/2006/main" noChangeAspect="1"/>
           </wp:cNvGraphicFramePr>
@@ -6393,7 +6539,7 @@
             <a:graphicData uri="http://schemas.openxmlformats.org/drawingml/2006/picture">
               <pic:pic xmlns:pic="http://schemas.openxmlformats.org/drawingml/2006/picture">
                 <pic:nvPicPr>
-                  <pic:cNvPr id="0" name="Picture 2"/>
+                  <pic:cNvPr id="0" name="Picture 1" descr="Macintosh HD:Users:clairelee:Downloads:green.png"/>
                   <pic:cNvPicPr>
                     <a:picLocks noChangeAspect="1" noChangeArrowheads="1"/>
                   </pic:cNvPicPr>
@@ -6414,7 +6560,7 @@
                 <pic:spPr bwMode="auto">
                   <a:xfrm>
                     <a:off x="0" y="0"/>
-                    <a:ext cx="5943600" cy="589915"/>
+                    <a:ext cx="5950585" cy="590550"/>
                   </a:xfrm>
                   <a:prstGeom prst="rect">
                     <a:avLst/>
@@ -6427,13 +6573,7 @@
               </pic:pic>
             </a:graphicData>
           </a:graphic>
-          <wp14:sizeRelH relativeFrom="page">
-            <wp14:pctWidth>0</wp14:pctWidth>
-          </wp14:sizeRelH>
-          <wp14:sizeRelV relativeFrom="page">
-            <wp14:pctHeight>0</wp14:pctHeight>
-          </wp14:sizeRelV>
-        </wp:anchor>
+        </wp:inline>
       </w:drawing>
     </w:r>
   </w:p>
@@ -7961,7 +8101,7 @@
   <a:extraClrSchemeLst/>
   <a:extLst>
     <a:ext uri="{05A4C25C-085E-4340-85A3-A5531E510DB2}">
-      <thm15:themeFamily xmlns:thm15="http://schemas.microsoft.com/office/thememl/2012/main" xmlns="" name="Office Theme" id="{62F939B6-93AF-4DB8-9C6B-D6C7DFDC589F}" vid="{4A3C46E8-61CC-4603-A589-7422A47A8E4A}"/>
+      <thm15:themeFamily xmlns="" xmlns:thm15="http://schemas.microsoft.com/office/thememl/2012/main" name="Office Theme" id="{62F939B6-93AF-4DB8-9C6B-D6C7DFDC589F}" vid="{4A3C46E8-61CC-4603-A589-7422A47A8E4A}"/>
     </a:ext>
   </a:extLst>
 </a:theme>
@@ -7972,7 +8112,7 @@
 </file>
 
 <file path=customXml/itemProps1.xml><?xml version="1.0" encoding="utf-8"?>
-<ds:datastoreItem xmlns:ds="http://schemas.openxmlformats.org/officeDocument/2006/customXml" ds:itemID="{BFA1A769-055E-7D42-A2C3-69C700A156BB}">
+<ds:datastoreItem xmlns:ds="http://schemas.openxmlformats.org/officeDocument/2006/customXml" ds:itemID="{5D840273-B030-1A48-BA59-81017F177C47}">
   <ds:schemaRefs>
     <ds:schemaRef ds:uri="http://schemas.openxmlformats.org/officeDocument/2006/bibliography"/>
   </ds:schemaRefs>

</xml_diff>